<commit_message>
Modification mineure du GDD
</commit_message>
<xml_diff>
--- a/zombiefactory/gamedesign/game-design-document.docx
+++ b/zombiefactory/gamedesign/game-design-document.docx
@@ -7,6 +7,7 @@
         <w:rPr>
           <w:rFonts w:asciiTheme="majorHAnsi" w:eastAsiaTheme="majorEastAsia" w:hAnsiTheme="majorHAnsi" w:cstheme="majorBidi"/>
           <w:caps/>
+          <w:lang w:eastAsia="en-US"/>
         </w:rPr>
         <w:id w:val="-1141116701"/>
         <w:docPartObj>
@@ -14,13 +15,6 @@
           <w:docPartUnique/>
         </w:docPartObj>
       </w:sdtPr>
-      <w:sdtEndPr>
-        <w:rPr>
-          <w:rFonts w:asciiTheme="minorHAnsi" w:eastAsiaTheme="minorHAnsi" w:hAnsiTheme="minorHAnsi" w:cstheme="minorBidi"/>
-          <w:caps w:val="0"/>
-          <w:lang w:eastAsia="en-US"/>
-        </w:rPr>
-      </w:sdtEndPr>
       <w:sdtContent>
         <w:tbl>
           <w:tblPr>
@@ -41,23 +35,31 @@
                 <w:rPr>
                   <w:rFonts w:asciiTheme="majorHAnsi" w:eastAsiaTheme="majorEastAsia" w:hAnsiTheme="majorHAnsi" w:cstheme="majorBidi"/>
                   <w:caps/>
+                  <w:lang w:eastAsia="en-US"/>
                 </w:rPr>
                 <w:alias w:val="Company"/>
                 <w:id w:val="15524243"/>
                 <w:placeholder>
-                  <w:docPart w:val="FC461FD1B8F04DD09E00125CCB258104"/>
+                  <w:docPart w:val="75FD73D2012A4421BE520C24FCEE9267"/>
                 </w:placeholder>
                 <w:dataBinding w:prefixMappings="xmlns:ns0='http://schemas.openxmlformats.org/officeDocument/2006/extended-properties'" w:xpath="/ns0:Properties[1]/ns0:Company[1]" w:storeItemID="{6668398D-A668-4E3E-A5EB-62B293D839F1}"/>
                 <w:text/>
               </w:sdtPr>
+              <w:sdtEndPr>
+                <w:rPr>
+                  <w:lang w:eastAsia="ja-JP"/>
+                </w:rPr>
+              </w:sdtEndPr>
               <w:sdtContent>
                 <w:tc>
                   <w:tcPr>
                     <w:tcW w:w="5000" w:type="pct"/>
+                    <w:hideMark/>
                   </w:tcPr>
                   <w:p>
                     <w:pPr>
                       <w:pStyle w:val="NoSpacing"/>
+                      <w:spacing w:line="276" w:lineRule="auto"/>
                       <w:jc w:val="center"/>
                       <w:rPr>
                         <w:rFonts w:asciiTheme="majorHAnsi" w:eastAsiaTheme="majorEastAsia" w:hAnsiTheme="majorHAnsi" w:cstheme="majorBidi"/>
@@ -91,7 +93,7 @@
                 <w:alias w:val="Title"/>
                 <w:id w:val="15524250"/>
                 <w:placeholder>
-                  <w:docPart w:val="A0DDE0E3F5584A5EACDD042AB21CD8C7"/>
+                  <w:docPart w:val="3F4FF68594C943DCADDC57E68B3CF560"/>
                 </w:placeholder>
                 <w:dataBinding w:prefixMappings="xmlns:ns0='http://schemas.openxmlformats.org/package/2006/metadata/core-properties' xmlns:ns1='http://purl.org/dc/elements/1.1/'" w:xpath="/ns0:coreProperties[1]/ns1:title[1]" w:storeItemID="{6C3C8BC8-F283-45AE-878A-BAB7291924A1}"/>
                 <w:text/>
@@ -101,13 +103,18 @@
                   <w:tcPr>
                     <w:tcW w:w="5000" w:type="pct"/>
                     <w:tcBorders>
+                      <w:top w:val="nil"/>
+                      <w:left w:val="nil"/>
                       <w:bottom w:val="single" w:sz="4" w:space="0" w:color="4F81BD" w:themeColor="accent1"/>
+                      <w:right w:val="nil"/>
                     </w:tcBorders>
                     <w:vAlign w:val="center"/>
+                    <w:hideMark/>
                   </w:tcPr>
                   <w:p>
                     <w:pPr>
                       <w:pStyle w:val="NoSpacing"/>
+                      <w:spacing w:line="276" w:lineRule="auto"/>
                       <w:jc w:val="center"/>
                       <w:rPr>
                         <w:rFonts w:asciiTheme="majorHAnsi" w:eastAsiaTheme="majorEastAsia" w:hAnsiTheme="majorHAnsi" w:cstheme="majorBidi"/>
@@ -143,7 +150,7 @@
                 <w:alias w:val="Subtitle"/>
                 <w:id w:val="15524255"/>
                 <w:placeholder>
-                  <w:docPart w:val="E0958490214A47E1BCF5795D5F6FAE7B"/>
+                  <w:docPart w:val="FFEA9B4B59D441FCBDA755DBD120DA86"/>
                 </w:placeholder>
                 <w:dataBinding w:prefixMappings="xmlns:ns0='http://schemas.openxmlformats.org/package/2006/metadata/core-properties' xmlns:ns1='http://purl.org/dc/elements/1.1/'" w:xpath="/ns0:coreProperties[1]/ns1:subject[1]" w:storeItemID="{6C3C8BC8-F283-45AE-878A-BAB7291924A1}"/>
                 <w:text/>
@@ -154,12 +161,17 @@
                     <w:tcW w:w="5000" w:type="pct"/>
                     <w:tcBorders>
                       <w:top w:val="single" w:sz="4" w:space="0" w:color="4F81BD" w:themeColor="accent1"/>
+                      <w:left w:val="nil"/>
+                      <w:bottom w:val="nil"/>
+                      <w:right w:val="nil"/>
                     </w:tcBorders>
                     <w:vAlign w:val="center"/>
+                    <w:hideMark/>
                   </w:tcPr>
                   <w:p>
                     <w:pPr>
                       <w:pStyle w:val="NoSpacing"/>
+                      <w:spacing w:line="276" w:lineRule="auto"/>
                       <w:jc w:val="center"/>
                       <w:rPr>
                         <w:rFonts w:asciiTheme="majorHAnsi" w:eastAsiaTheme="majorEastAsia" w:hAnsiTheme="majorHAnsi" w:cstheme="majorBidi"/>
@@ -193,6 +205,7 @@
               <w:p>
                 <w:pPr>
                   <w:pStyle w:val="NoSpacing"/>
+                  <w:spacing w:line="276" w:lineRule="auto"/>
                   <w:jc w:val="center"/>
                 </w:pPr>
               </w:p>
@@ -212,7 +225,7 @@
                 <w:alias w:val="Author"/>
                 <w:id w:val="15524260"/>
                 <w:placeholder>
-                  <w:docPart w:val="C4933454AD5C484784D7B1463B0BD379"/>
+                  <w:docPart w:val="6D4437F4B24749089BCD1B4528A0E23F"/>
                 </w:placeholder>
                 <w:dataBinding w:prefixMappings="xmlns:ns0='http://schemas.openxmlformats.org/package/2006/metadata/core-properties' xmlns:ns1='http://purl.org/dc/elements/1.1/'" w:xpath="/ns0:coreProperties[1]/ns1:creator[1]" w:storeItemID="{6C3C8BC8-F283-45AE-878A-BAB7291924A1}"/>
                 <w:text/>
@@ -222,10 +235,12 @@
                   <w:tcPr>
                     <w:tcW w:w="5000" w:type="pct"/>
                     <w:vAlign w:val="center"/>
+                    <w:hideMark/>
                   </w:tcPr>
                   <w:p>
                     <w:pPr>
                       <w:pStyle w:val="NoSpacing"/>
+                      <w:spacing w:line="276" w:lineRule="auto"/>
                       <w:jc w:val="center"/>
                       <w:rPr>
                         <w:b/>
@@ -237,15 +252,17 @@
                         <w:b/>
                         <w:bCs/>
                       </w:rPr>
-                      <w:t>Hugo</w:t>
+                      <w:t xml:space="preserve">Hugo </w:t>
                     </w:r>
+                    <w:proofErr w:type="spellStart"/>
                     <w:r>
                       <w:rPr>
                         <w:b/>
                         <w:bCs/>
                       </w:rPr>
-                      <w:t xml:space="preserve"> Laliberté</w:t>
+                      <w:t>Laliberté</w:t>
                     </w:r>
+                    <w:proofErr w:type="spellEnd"/>
                   </w:p>
                 </w:tc>
               </w:sdtContent>
@@ -256,58 +273,118 @@
               <w:trHeight w:val="360"/>
               <w:jc w:val="center"/>
             </w:trPr>
-            <w:sdt>
-              <w:sdtPr>
-                <w:rPr>
-                  <w:b/>
-                  <w:bCs/>
-                </w:rPr>
-                <w:alias w:val="Date"/>
-                <w:id w:val="516659546"/>
-                <w:placeholder>
-                  <w:docPart w:val="D6DCE5B1DD414FB78A71E01657528921"/>
-                </w:placeholder>
-                <w:dataBinding w:prefixMappings="xmlns:ns0='http://schemas.microsoft.com/office/2006/coverPageProps'" w:xpath="/ns0:CoverPageProperties[1]/ns0:PublishDate[1]" w:storeItemID="{55AF091B-3C7A-41E3-B477-F2FDAA23CFDA}"/>
-                <w:date w:fullDate="2013-03-07T00:00:00Z">
-                  <w:dateFormat w:val="M/d/yyyy"/>
-                  <w:lid w:val="en-US"/>
-                  <w:storeMappedDataAs w:val="dateTime"/>
-                  <w:calendar w:val="gregorian"/>
-                </w:date>
-              </w:sdtPr>
-              <w:sdtContent>
-                <w:tc>
-                  <w:tcPr>
-                    <w:tcW w:w="5000" w:type="pct"/>
-                    <w:vAlign w:val="center"/>
-                  </w:tcPr>
-                  <w:p>
-                    <w:pPr>
-                      <w:pStyle w:val="NoSpacing"/>
-                      <w:jc w:val="center"/>
-                      <w:rPr>
-                        <w:b/>
-                        <w:bCs/>
-                      </w:rPr>
-                    </w:pPr>
+            <w:tc>
+              <w:tcPr>
+                <w:tcW w:w="5000" w:type="pct"/>
+                <w:vAlign w:val="center"/>
+                <w:hideMark/>
+              </w:tcPr>
+              <w:p>
+                <w:pPr>
+                  <w:jc w:val="center"/>
+                </w:pPr>
+                <w:r>
+                  <w:rPr>
+                    <w:b/>
+                  </w:rPr>
+                  <w:t>Created on :</w:t>
+                </w:r>
+                <w:r>
+                  <w:t xml:space="preserve"> </w:t>
+                </w:r>
+                <w:sdt>
+                  <w:sdtPr>
+                    <w:rPr>
+                      <w:b/>
+                      <w:bCs/>
+                    </w:rPr>
+                    <w:alias w:val="Date"/>
+                    <w:id w:val="247695441"/>
+                    <w:placeholder>
+                      <w:docPart w:val="69E5A4B06BBD493092824480C45EE81B"/>
+                    </w:placeholder>
+                    <w:dataBinding w:prefixMappings="xmlns:ns0='http://schemas.microsoft.com/office/2006/coverPageProps'" w:xpath="/ns0:CoverPageProperties[1]/ns0:PublishDate[1]" w:storeItemID="{55AF091B-3C7A-41E3-B477-F2FDAA23CFDA}"/>
+                    <w:date w:fullDate="2013-03-07T00:00:00Z">
+                      <w:dateFormat w:val="M/d/yyyy"/>
+                      <w:lid w:val="en-US"/>
+                      <w:storeMappedDataAs w:val="dateTime"/>
+                      <w:calendar w:val="gregorian"/>
+                    </w:date>
+                  </w:sdtPr>
+                  <w:sdtContent>
                     <w:r>
                       <w:rPr>
                         <w:b/>
                         <w:bCs/>
                       </w:rPr>
-                      <w:t>3/7/2013</w:t>
+                      <w:t>7/3/2013</w:t>
                     </w:r>
-                  </w:p>
-                </w:tc>
-              </w:sdtContent>
-            </w:sdt>
+                  </w:sdtContent>
+                </w:sdt>
+              </w:p>
+              <w:p>
+                <w:pPr>
+                  <w:pStyle w:val="NoSpacing"/>
+                  <w:spacing w:line="276" w:lineRule="auto"/>
+                  <w:jc w:val="center"/>
+                  <w:rPr>
+                    <w:b/>
+                    <w:bCs/>
+                  </w:rPr>
+                </w:pPr>
+                <w:r>
+                  <w:rPr>
+                    <w:b/>
+                    <w:bCs/>
+                  </w:rPr>
+                  <w:t xml:space="preserve">Last Revision : </w:t>
+                </w:r>
+                <w:r>
+                  <w:rPr>
+                    <w:b/>
+                    <w:bCs/>
+                  </w:rPr>
+                  <w:fldChar w:fldCharType="begin"/>
+                </w:r>
+                <w:r>
+                  <w:rPr>
+                    <w:b/>
+                    <w:bCs/>
+                  </w:rPr>
+                  <w:instrText xml:space="preserve"> DATE \@ "M/d/yyyy" </w:instrText>
+                </w:r>
+                <w:r>
+                  <w:rPr>
+                    <w:b/>
+                    <w:bCs/>
+                  </w:rPr>
+                  <w:fldChar w:fldCharType="separate"/>
+                </w:r>
+                <w:r>
+                  <w:rPr>
+                    <w:b/>
+                    <w:bCs/>
+                    <w:noProof/>
+                  </w:rPr>
+                  <w:t>12/30/2013</w:t>
+                </w:r>
+                <w:r>
+                  <w:rPr>
+                    <w:b/>
+                    <w:bCs/>
+                  </w:rPr>
+                  <w:fldChar w:fldCharType="end"/>
+                </w:r>
+                <w:bookmarkStart w:id="0" w:name="_GoBack"/>
+                <w:bookmarkEnd w:id="0"/>
+              </w:p>
+            </w:tc>
           </w:tr>
         </w:tbl>
         <w:p/>
-        <w:p/>
         <w:tbl>
           <w:tblPr>
-            <w:tblpPr w:leftFromText="187" w:rightFromText="187" w:horzAnchor="margin" w:tblpXSpec="center" w:tblpYSpec="bottom"/>
+            <w:tblpPr w:leftFromText="187" w:rightFromText="187" w:bottomFromText="200" w:horzAnchor="margin" w:tblpXSpec="center" w:tblpYSpec="bottom"/>
             <w:tblW w:w="5000" w:type="pct"/>
             <w:tblLook w:val="04A0" w:firstRow="1" w:lastRow="0" w:firstColumn="1" w:lastColumn="0" w:noHBand="0" w:noVBand="1"/>
           </w:tblPr>
@@ -319,9 +396,6 @@
               <w:sdtPr>
                 <w:alias w:val="Abstract"/>
                 <w:id w:val="8276291"/>
-                <w:placeholder>
-                  <w:docPart w:val="D11AEA767062471F8611E844996D7A8C"/>
-                </w:placeholder>
                 <w:dataBinding w:prefixMappings="xmlns:ns0='http://schemas.microsoft.com/office/2006/coverPageProps'" w:xpath="/ns0:CoverPageProperties[1]/ns0:Abstract[1]" w:storeItemID="{55AF091B-3C7A-41E3-B477-F2FDAA23CFDA}"/>
                 <w:text/>
               </w:sdtPr>
@@ -329,10 +403,12 @@
                 <w:tc>
                   <w:tcPr>
                     <w:tcW w:w="5000" w:type="pct"/>
+                    <w:hideMark/>
                   </w:tcPr>
                   <w:p>
                     <w:pPr>
                       <w:pStyle w:val="NoSpacing"/>
+                      <w:spacing w:line="276" w:lineRule="auto"/>
                     </w:pPr>
                     <w:r>
                       <w:t>Game design document for the Zombie Factory game</w:t>
@@ -353,22 +429,21 @@
     </w:sdt>
     <w:sdt>
       <w:sdtPr>
+        <w:rPr>
+          <w:rFonts w:asciiTheme="minorHAnsi" w:eastAsiaTheme="minorHAnsi" w:hAnsiTheme="minorHAnsi" w:cstheme="minorBidi"/>
+          <w:b w:val="0"/>
+          <w:bCs w:val="0"/>
+          <w:color w:val="auto"/>
+          <w:sz w:val="22"/>
+          <w:szCs w:val="22"/>
+          <w:lang w:eastAsia="en-US"/>
+        </w:rPr>
         <w:id w:val="104778905"/>
         <w:docPartObj>
           <w:docPartGallery w:val="Table of Contents"/>
           <w:docPartUnique/>
         </w:docPartObj>
       </w:sdtPr>
-      <w:sdtEndPr>
-        <w:rPr>
-          <w:rFonts w:asciiTheme="minorHAnsi" w:eastAsiaTheme="minorHAnsi" w:hAnsiTheme="minorHAnsi" w:cstheme="minorBidi"/>
-          <w:noProof/>
-          <w:color w:val="auto"/>
-          <w:sz w:val="22"/>
-          <w:szCs w:val="22"/>
-          <w:lang w:eastAsia="en-US"/>
-        </w:rPr>
-      </w:sdtEndPr>
       <w:sdtContent>
         <w:p>
           <w:pPr>
@@ -398,7 +473,7 @@
           <w:r>
             <w:fldChar w:fldCharType="separate"/>
           </w:r>
-          <w:hyperlink w:anchor="_Toc350466359" w:history="1">
+          <w:hyperlink r:id="rId10" w:anchor="_Toc350466359" w:history="1">
             <w:r>
               <w:rPr>
                 <w:rStyle w:val="Hyperlink"/>
@@ -408,6 +483,7 @@
             </w:r>
             <w:r>
               <w:rPr>
+                <w:rStyle w:val="Hyperlink"/>
                 <w:noProof/>
                 <w:webHidden/>
               </w:rPr>
@@ -415,6 +491,7 @@
             </w:r>
             <w:r>
               <w:rPr>
+                <w:rStyle w:val="Hyperlink"/>
                 <w:noProof/>
                 <w:webHidden/>
               </w:rPr>
@@ -422,6 +499,7 @@
             </w:r>
             <w:r>
               <w:rPr>
+                <w:rStyle w:val="Hyperlink"/>
                 <w:noProof/>
                 <w:webHidden/>
               </w:rPr>
@@ -429,12 +507,14 @@
             </w:r>
             <w:r>
               <w:rPr>
-                <w:noProof/>
-                <w:webHidden/>
-              </w:rPr>
-            </w:r>
-            <w:r>
-              <w:rPr>
+                <w:rStyle w:val="Hyperlink"/>
+                <w:noProof/>
+                <w:webHidden/>
+              </w:rPr>
+            </w:r>
+            <w:r>
+              <w:rPr>
+                <w:rStyle w:val="Hyperlink"/>
                 <w:noProof/>
                 <w:webHidden/>
               </w:rPr>
@@ -442,6 +522,7 @@
             </w:r>
             <w:r>
               <w:rPr>
+                <w:rStyle w:val="Hyperlink"/>
                 <w:noProof/>
                 <w:webHidden/>
               </w:rPr>
@@ -449,6 +530,7 @@
             </w:r>
             <w:r>
               <w:rPr>
+                <w:rStyle w:val="Hyperlink"/>
                 <w:noProof/>
                 <w:webHidden/>
               </w:rPr>
@@ -467,7 +549,7 @@
               <w:noProof/>
             </w:rPr>
           </w:pPr>
-          <w:hyperlink w:anchor="_Toc350466360" w:history="1">
+          <w:hyperlink r:id="rId11" w:anchor="_Toc350466360" w:history="1">
             <w:r>
               <w:rPr>
                 <w:rStyle w:val="Hyperlink"/>
@@ -477,6 +559,7 @@
             </w:r>
             <w:r>
               <w:rPr>
+                <w:rStyle w:val="Hyperlink"/>
                 <w:noProof/>
                 <w:webHidden/>
               </w:rPr>
@@ -484,6 +567,7 @@
             </w:r>
             <w:r>
               <w:rPr>
+                <w:rStyle w:val="Hyperlink"/>
                 <w:noProof/>
                 <w:webHidden/>
               </w:rPr>
@@ -491,6 +575,7 @@
             </w:r>
             <w:r>
               <w:rPr>
+                <w:rStyle w:val="Hyperlink"/>
                 <w:noProof/>
                 <w:webHidden/>
               </w:rPr>
@@ -498,12 +583,14 @@
             </w:r>
             <w:r>
               <w:rPr>
-                <w:noProof/>
-                <w:webHidden/>
-              </w:rPr>
-            </w:r>
-            <w:r>
-              <w:rPr>
+                <w:rStyle w:val="Hyperlink"/>
+                <w:noProof/>
+                <w:webHidden/>
+              </w:rPr>
+            </w:r>
+            <w:r>
+              <w:rPr>
+                <w:rStyle w:val="Hyperlink"/>
                 <w:noProof/>
                 <w:webHidden/>
               </w:rPr>
@@ -511,6 +598,7 @@
             </w:r>
             <w:r>
               <w:rPr>
+                <w:rStyle w:val="Hyperlink"/>
                 <w:noProof/>
                 <w:webHidden/>
               </w:rPr>
@@ -518,6 +606,7 @@
             </w:r>
             <w:r>
               <w:rPr>
+                <w:rStyle w:val="Hyperlink"/>
                 <w:noProof/>
                 <w:webHidden/>
               </w:rPr>
@@ -536,7 +625,7 @@
               <w:noProof/>
             </w:rPr>
           </w:pPr>
-          <w:hyperlink w:anchor="_Toc350466361" w:history="1">
+          <w:hyperlink r:id="rId12" w:anchor="_Toc350466361" w:history="1">
             <w:r>
               <w:rPr>
                 <w:rStyle w:val="Hyperlink"/>
@@ -546,6 +635,7 @@
             </w:r>
             <w:r>
               <w:rPr>
+                <w:rStyle w:val="Hyperlink"/>
                 <w:noProof/>
                 <w:webHidden/>
               </w:rPr>
@@ -553,6 +643,7 @@
             </w:r>
             <w:r>
               <w:rPr>
+                <w:rStyle w:val="Hyperlink"/>
                 <w:noProof/>
                 <w:webHidden/>
               </w:rPr>
@@ -560,6 +651,7 @@
             </w:r>
             <w:r>
               <w:rPr>
+                <w:rStyle w:val="Hyperlink"/>
                 <w:noProof/>
                 <w:webHidden/>
               </w:rPr>
@@ -567,12 +659,14 @@
             </w:r>
             <w:r>
               <w:rPr>
-                <w:noProof/>
-                <w:webHidden/>
-              </w:rPr>
-            </w:r>
-            <w:r>
-              <w:rPr>
+                <w:rStyle w:val="Hyperlink"/>
+                <w:noProof/>
+                <w:webHidden/>
+              </w:rPr>
+            </w:r>
+            <w:r>
+              <w:rPr>
+                <w:rStyle w:val="Hyperlink"/>
                 <w:noProof/>
                 <w:webHidden/>
               </w:rPr>
@@ -580,6 +674,7 @@
             </w:r>
             <w:r>
               <w:rPr>
+                <w:rStyle w:val="Hyperlink"/>
                 <w:noProof/>
                 <w:webHidden/>
               </w:rPr>
@@ -587,6 +682,7 @@
             </w:r>
             <w:r>
               <w:rPr>
+                <w:rStyle w:val="Hyperlink"/>
                 <w:noProof/>
                 <w:webHidden/>
               </w:rPr>
@@ -605,7 +701,7 @@
               <w:noProof/>
             </w:rPr>
           </w:pPr>
-          <w:hyperlink w:anchor="_Toc350466362" w:history="1">
+          <w:hyperlink r:id="rId13" w:anchor="_Toc350466362" w:history="1">
             <w:r>
               <w:rPr>
                 <w:rStyle w:val="Hyperlink"/>
@@ -615,6 +711,7 @@
             </w:r>
             <w:r>
               <w:rPr>
+                <w:rStyle w:val="Hyperlink"/>
                 <w:noProof/>
                 <w:webHidden/>
               </w:rPr>
@@ -622,6 +719,7 @@
             </w:r>
             <w:r>
               <w:rPr>
+                <w:rStyle w:val="Hyperlink"/>
                 <w:noProof/>
                 <w:webHidden/>
               </w:rPr>
@@ -629,6 +727,7 @@
             </w:r>
             <w:r>
               <w:rPr>
+                <w:rStyle w:val="Hyperlink"/>
                 <w:noProof/>
                 <w:webHidden/>
               </w:rPr>
@@ -636,12 +735,14 @@
             </w:r>
             <w:r>
               <w:rPr>
-                <w:noProof/>
-                <w:webHidden/>
-              </w:rPr>
-            </w:r>
-            <w:r>
-              <w:rPr>
+                <w:rStyle w:val="Hyperlink"/>
+                <w:noProof/>
+                <w:webHidden/>
+              </w:rPr>
+            </w:r>
+            <w:r>
+              <w:rPr>
+                <w:rStyle w:val="Hyperlink"/>
                 <w:noProof/>
                 <w:webHidden/>
               </w:rPr>
@@ -649,6 +750,7 @@
             </w:r>
             <w:r>
               <w:rPr>
+                <w:rStyle w:val="Hyperlink"/>
                 <w:noProof/>
                 <w:webHidden/>
               </w:rPr>
@@ -656,6 +758,7 @@
             </w:r>
             <w:r>
               <w:rPr>
+                <w:rStyle w:val="Hyperlink"/>
                 <w:noProof/>
                 <w:webHidden/>
               </w:rPr>
@@ -674,7 +777,7 @@
               <w:noProof/>
             </w:rPr>
           </w:pPr>
-          <w:hyperlink w:anchor="_Toc350466363" w:history="1">
+          <w:hyperlink r:id="rId14" w:anchor="_Toc350466363" w:history="1">
             <w:r>
               <w:rPr>
                 <w:rStyle w:val="Hyperlink"/>
@@ -684,6 +787,7 @@
             </w:r>
             <w:r>
               <w:rPr>
+                <w:rStyle w:val="Hyperlink"/>
                 <w:noProof/>
                 <w:webHidden/>
               </w:rPr>
@@ -691,6 +795,7 @@
             </w:r>
             <w:r>
               <w:rPr>
+                <w:rStyle w:val="Hyperlink"/>
                 <w:noProof/>
                 <w:webHidden/>
               </w:rPr>
@@ -698,6 +803,7 @@
             </w:r>
             <w:r>
               <w:rPr>
+                <w:rStyle w:val="Hyperlink"/>
                 <w:noProof/>
                 <w:webHidden/>
               </w:rPr>
@@ -705,12 +811,14 @@
             </w:r>
             <w:r>
               <w:rPr>
-                <w:noProof/>
-                <w:webHidden/>
-              </w:rPr>
-            </w:r>
-            <w:r>
-              <w:rPr>
+                <w:rStyle w:val="Hyperlink"/>
+                <w:noProof/>
+                <w:webHidden/>
+              </w:rPr>
+            </w:r>
+            <w:r>
+              <w:rPr>
+                <w:rStyle w:val="Hyperlink"/>
                 <w:noProof/>
                 <w:webHidden/>
               </w:rPr>
@@ -718,6 +826,7 @@
             </w:r>
             <w:r>
               <w:rPr>
+                <w:rStyle w:val="Hyperlink"/>
                 <w:noProof/>
                 <w:webHidden/>
               </w:rPr>
@@ -725,6 +834,7 @@
             </w:r>
             <w:r>
               <w:rPr>
+                <w:rStyle w:val="Hyperlink"/>
                 <w:noProof/>
                 <w:webHidden/>
               </w:rPr>
@@ -743,7 +853,7 @@
               <w:noProof/>
             </w:rPr>
           </w:pPr>
-          <w:hyperlink w:anchor="_Toc350466364" w:history="1">
+          <w:hyperlink r:id="rId15" w:anchor="_Toc350466364" w:history="1">
             <w:r>
               <w:rPr>
                 <w:rStyle w:val="Hyperlink"/>
@@ -753,6 +863,7 @@
             </w:r>
             <w:r>
               <w:rPr>
+                <w:rStyle w:val="Hyperlink"/>
                 <w:noProof/>
                 <w:webHidden/>
               </w:rPr>
@@ -760,6 +871,7 @@
             </w:r>
             <w:r>
               <w:rPr>
+                <w:rStyle w:val="Hyperlink"/>
                 <w:noProof/>
                 <w:webHidden/>
               </w:rPr>
@@ -767,6 +879,7 @@
             </w:r>
             <w:r>
               <w:rPr>
+                <w:rStyle w:val="Hyperlink"/>
                 <w:noProof/>
                 <w:webHidden/>
               </w:rPr>
@@ -774,12 +887,14 @@
             </w:r>
             <w:r>
               <w:rPr>
-                <w:noProof/>
-                <w:webHidden/>
-              </w:rPr>
-            </w:r>
-            <w:r>
-              <w:rPr>
+                <w:rStyle w:val="Hyperlink"/>
+                <w:noProof/>
+                <w:webHidden/>
+              </w:rPr>
+            </w:r>
+            <w:r>
+              <w:rPr>
+                <w:rStyle w:val="Hyperlink"/>
                 <w:noProof/>
                 <w:webHidden/>
               </w:rPr>
@@ -787,6 +902,7 @@
             </w:r>
             <w:r>
               <w:rPr>
+                <w:rStyle w:val="Hyperlink"/>
                 <w:noProof/>
                 <w:webHidden/>
               </w:rPr>
@@ -794,6 +910,7 @@
             </w:r>
             <w:r>
               <w:rPr>
+                <w:rStyle w:val="Hyperlink"/>
                 <w:noProof/>
                 <w:webHidden/>
               </w:rPr>
@@ -811,7 +928,7 @@
               <w:noProof/>
             </w:rPr>
           </w:pPr>
-          <w:hyperlink w:anchor="_Toc350466365" w:history="1">
+          <w:hyperlink r:id="rId16" w:anchor="_Toc350466365" w:history="1">
             <w:r>
               <w:rPr>
                 <w:rStyle w:val="Hyperlink"/>
@@ -821,6 +938,7 @@
             </w:r>
             <w:r>
               <w:rPr>
+                <w:rStyle w:val="Hyperlink"/>
                 <w:noProof/>
                 <w:webHidden/>
               </w:rPr>
@@ -828,6 +946,7 @@
             </w:r>
             <w:r>
               <w:rPr>
+                <w:rStyle w:val="Hyperlink"/>
                 <w:noProof/>
                 <w:webHidden/>
               </w:rPr>
@@ -835,6 +954,7 @@
             </w:r>
             <w:r>
               <w:rPr>
+                <w:rStyle w:val="Hyperlink"/>
                 <w:noProof/>
                 <w:webHidden/>
               </w:rPr>
@@ -842,12 +962,14 @@
             </w:r>
             <w:r>
               <w:rPr>
-                <w:noProof/>
-                <w:webHidden/>
-              </w:rPr>
-            </w:r>
-            <w:r>
-              <w:rPr>
+                <w:rStyle w:val="Hyperlink"/>
+                <w:noProof/>
+                <w:webHidden/>
+              </w:rPr>
+            </w:r>
+            <w:r>
+              <w:rPr>
+                <w:rStyle w:val="Hyperlink"/>
                 <w:noProof/>
                 <w:webHidden/>
               </w:rPr>
@@ -855,6 +977,7 @@
             </w:r>
             <w:r>
               <w:rPr>
+                <w:rStyle w:val="Hyperlink"/>
                 <w:noProof/>
                 <w:webHidden/>
               </w:rPr>
@@ -862,6 +985,7 @@
             </w:r>
             <w:r>
               <w:rPr>
+                <w:rStyle w:val="Hyperlink"/>
                 <w:noProof/>
                 <w:webHidden/>
               </w:rPr>
@@ -879,7 +1003,7 @@
               <w:noProof/>
             </w:rPr>
           </w:pPr>
-          <w:hyperlink w:anchor="_Toc350466366" w:history="1">
+          <w:hyperlink r:id="rId17" w:anchor="_Toc350466366" w:history="1">
             <w:r>
               <w:rPr>
                 <w:rStyle w:val="Hyperlink"/>
@@ -889,6 +1013,7 @@
             </w:r>
             <w:r>
               <w:rPr>
+                <w:rStyle w:val="Hyperlink"/>
                 <w:noProof/>
                 <w:webHidden/>
               </w:rPr>
@@ -896,6 +1021,7 @@
             </w:r>
             <w:r>
               <w:rPr>
+                <w:rStyle w:val="Hyperlink"/>
                 <w:noProof/>
                 <w:webHidden/>
               </w:rPr>
@@ -903,6 +1029,7 @@
             </w:r>
             <w:r>
               <w:rPr>
+                <w:rStyle w:val="Hyperlink"/>
                 <w:noProof/>
                 <w:webHidden/>
               </w:rPr>
@@ -910,12 +1037,14 @@
             </w:r>
             <w:r>
               <w:rPr>
-                <w:noProof/>
-                <w:webHidden/>
-              </w:rPr>
-            </w:r>
-            <w:r>
-              <w:rPr>
+                <w:rStyle w:val="Hyperlink"/>
+                <w:noProof/>
+                <w:webHidden/>
+              </w:rPr>
+            </w:r>
+            <w:r>
+              <w:rPr>
+                <w:rStyle w:val="Hyperlink"/>
                 <w:noProof/>
                 <w:webHidden/>
               </w:rPr>
@@ -923,6 +1052,7 @@
             </w:r>
             <w:r>
               <w:rPr>
+                <w:rStyle w:val="Hyperlink"/>
                 <w:noProof/>
                 <w:webHidden/>
               </w:rPr>
@@ -930,6 +1060,7 @@
             </w:r>
             <w:r>
               <w:rPr>
+                <w:rStyle w:val="Hyperlink"/>
                 <w:noProof/>
                 <w:webHidden/>
               </w:rPr>
@@ -959,19 +1090,19 @@
         <w:pStyle w:val="Heading1"/>
         <w:jc w:val="both"/>
       </w:pPr>
-      <w:bookmarkStart w:id="0" w:name="_Toc350466359"/>
+      <w:bookmarkStart w:id="1" w:name="_Toc350466359"/>
       <w:r>
         <w:lastRenderedPageBreak/>
         <w:t>Generalities</w:t>
       </w:r>
-      <w:bookmarkEnd w:id="0"/>
+      <w:bookmarkEnd w:id="1"/>
     </w:p>
     <w:p>
       <w:pPr>
         <w:pStyle w:val="ListParagraph"/>
         <w:numPr>
           <w:ilvl w:val="0"/>
-          <w:numId w:val="1"/>
+          <w:numId w:val="4"/>
         </w:numPr>
         <w:jc w:val="both"/>
       </w:pPr>
@@ -984,7 +1115,7 @@
         <w:pStyle w:val="ListParagraph"/>
         <w:numPr>
           <w:ilvl w:val="0"/>
-          <w:numId w:val="1"/>
+          <w:numId w:val="4"/>
         </w:numPr>
         <w:jc w:val="both"/>
       </w:pPr>
@@ -997,7 +1128,7 @@
         <w:pStyle w:val="ListParagraph"/>
         <w:numPr>
           <w:ilvl w:val="0"/>
-          <w:numId w:val="1"/>
+          <w:numId w:val="4"/>
         </w:numPr>
         <w:jc w:val="both"/>
       </w:pPr>
@@ -1010,7 +1141,7 @@
         <w:pStyle w:val="ListParagraph"/>
         <w:numPr>
           <w:ilvl w:val="1"/>
-          <w:numId w:val="1"/>
+          <w:numId w:val="4"/>
         </w:numPr>
         <w:jc w:val="both"/>
       </w:pPr>
@@ -1023,12 +1154,17 @@
         <w:pStyle w:val="ListParagraph"/>
         <w:numPr>
           <w:ilvl w:val="1"/>
-          <w:numId w:val="1"/>
+          <w:numId w:val="4"/>
         </w:numPr>
         <w:jc w:val="both"/>
       </w:pPr>
-      <w:r>
-        <w:t>Git (Github.com)</w:t>
+      <w:proofErr w:type="spellStart"/>
+      <w:r>
+        <w:t>Git</w:t>
+      </w:r>
+      <w:proofErr w:type="spellEnd"/>
+      <w:r>
+        <w:t xml:space="preserve"> (Github.com)</w:t>
       </w:r>
     </w:p>
     <w:p>
@@ -1036,7 +1172,7 @@
         <w:pStyle w:val="ListParagraph"/>
         <w:numPr>
           <w:ilvl w:val="0"/>
-          <w:numId w:val="1"/>
+          <w:numId w:val="4"/>
         </w:numPr>
         <w:jc w:val="both"/>
       </w:pPr>
@@ -1049,7 +1185,7 @@
         <w:pStyle w:val="ListParagraph"/>
         <w:numPr>
           <w:ilvl w:val="1"/>
-          <w:numId w:val="1"/>
+          <w:numId w:val="4"/>
         </w:numPr>
         <w:jc w:val="both"/>
       </w:pPr>
@@ -1062,7 +1198,7 @@
         <w:pStyle w:val="ListParagraph"/>
         <w:numPr>
           <w:ilvl w:val="1"/>
-          <w:numId w:val="1"/>
+          <w:numId w:val="4"/>
         </w:numPr>
         <w:jc w:val="both"/>
       </w:pPr>
@@ -1075,7 +1211,7 @@
         <w:pStyle w:val="ListParagraph"/>
         <w:numPr>
           <w:ilvl w:val="0"/>
-          <w:numId w:val="1"/>
+          <w:numId w:val="4"/>
         </w:numPr>
         <w:jc w:val="both"/>
       </w:pPr>
@@ -1088,20 +1224,22 @@
         <w:pStyle w:val="ListParagraph"/>
         <w:numPr>
           <w:ilvl w:val="1"/>
-          <w:numId w:val="1"/>
+          <w:numId w:val="4"/>
         </w:numPr>
         <w:jc w:val="both"/>
       </w:pPr>
+      <w:proofErr w:type="spellStart"/>
       <w:r>
         <w:t>Scoregasm</w:t>
       </w:r>
+      <w:proofErr w:type="spellEnd"/>
     </w:p>
     <w:p>
       <w:pPr>
         <w:pStyle w:val="ListParagraph"/>
         <w:numPr>
           <w:ilvl w:val="1"/>
-          <w:numId w:val="1"/>
+          <w:numId w:val="4"/>
         </w:numPr>
         <w:jc w:val="both"/>
       </w:pPr>
@@ -1111,27 +1249,34 @@
     </w:p>
     <w:p>
       <w:pPr>
+        <w:pStyle w:val="ListParagraph"/>
+        <w:numPr>
+          <w:ilvl w:val="1"/>
+          <w:numId w:val="4"/>
+        </w:numPr>
+        <w:jc w:val="both"/>
+      </w:pPr>
+      <w:r>
+        <w:t>Quake</w:t>
+      </w:r>
+    </w:p>
+    <w:p>
+      <w:pPr>
         <w:pStyle w:val="Heading1"/>
         <w:jc w:val="both"/>
       </w:pPr>
-      <w:bookmarkStart w:id="1" w:name="_Toc350466360"/>
+      <w:bookmarkStart w:id="2" w:name="_Toc350466360"/>
       <w:r>
         <w:t>Overall game idea</w:t>
       </w:r>
-      <w:bookmarkEnd w:id="1"/>
+      <w:bookmarkEnd w:id="2"/>
     </w:p>
     <w:p>
       <w:pPr>
         <w:jc w:val="both"/>
       </w:pPr>
       <w:r>
-        <w:t xml:space="preserve">The game is a fast-paced twin-stick shooter. It aims to be hard and make people work to get high scores by including interesting game mechanics. </w:t>
-      </w:r>
-      <w:r>
-        <w:t xml:space="preserve">There will be online ranking so that people can compete against each other for the best </w:t>
-      </w:r>
-      <w:r>
-        <w:t>score.</w:t>
+        <w:t>The game is a fast-paced twin-stick shooter. It aims to be hard and make people work to get high scores by including interesting game mechanics. There will be online ranking so that people can compete against each other for the best score.</w:t>
       </w:r>
     </w:p>
     <w:p>
@@ -1139,27 +1284,18 @@
         <w:pStyle w:val="Heading1"/>
         <w:jc w:val="both"/>
       </w:pPr>
-      <w:bookmarkStart w:id="2" w:name="_Toc350466361"/>
+      <w:bookmarkStart w:id="3" w:name="_Toc350466361"/>
       <w:r>
         <w:t>The player</w:t>
       </w:r>
-      <w:bookmarkEnd w:id="2"/>
+      <w:bookmarkEnd w:id="3"/>
     </w:p>
     <w:p>
       <w:pPr>
         <w:jc w:val="both"/>
       </w:pPr>
       <w:r>
-        <w:t xml:space="preserve">The player controls a character that has the mission to destroy a zombie factory. </w:t>
-      </w:r>
-      <w:r>
-        <w:t>The main character is a sociopath; he doesn’t care about other people. The only thing that interests him is perso</w:t>
-      </w:r>
-      <w:r>
-        <w:t xml:space="preserve">nal gain. He has to </w:t>
-      </w:r>
-      <w:r>
-        <w:t>be a badass, violent and manly.</w:t>
+        <w:t>The player controls a character that has the mission to destroy a zombie factory. The main character is a sociopath; he doesn’t care about other people. The only thing that interests him is personal gain. He has to be a badass, violent and manly.</w:t>
       </w:r>
     </w:p>
     <w:p>
@@ -1167,13 +1303,7 @@
         <w:jc w:val="both"/>
       </w:pPr>
       <w:r>
-        <w:t xml:space="preserve">The player can only take one hit before dying. If he dies, he has to start the level over again. </w:t>
-      </w:r>
-      <w:r>
-        <w:t>While playing, the player will slowly fill up a rage bar which can be used to unleash a special power (that we will have to think about).</w:t>
-      </w:r>
-      <w:r>
-        <w:t xml:space="preserve"> This will add a special twist to the game.</w:t>
+        <w:t>The player can only take one hit before dying. If he dies, he has to start the level over again. While playing, the player will slowly fill up a rage bar which can be used to unleash a special power (that we will have to think about). This will add a special twist to the game.</w:t>
       </w:r>
     </w:p>
     <w:p>
@@ -1181,11 +1311,11 @@
         <w:pStyle w:val="Heading1"/>
         <w:jc w:val="both"/>
       </w:pPr>
-      <w:bookmarkStart w:id="3" w:name="_Toc350466362"/>
+      <w:bookmarkStart w:id="4" w:name="_Toc350466362"/>
       <w:r>
         <w:t>Environment</w:t>
       </w:r>
-      <w:bookmarkEnd w:id="3"/>
+      <w:bookmarkEnd w:id="4"/>
     </w:p>
     <w:p>
       <w:pPr>
@@ -1200,27 +1330,18 @@
         <w:pStyle w:val="Heading1"/>
         <w:jc w:val="both"/>
       </w:pPr>
-      <w:bookmarkStart w:id="4" w:name="_Toc350466363"/>
+      <w:bookmarkStart w:id="5" w:name="_Toc350466363"/>
       <w:r>
         <w:t>Levels</w:t>
       </w:r>
-      <w:bookmarkEnd w:id="4"/>
+      <w:bookmarkEnd w:id="5"/>
     </w:p>
     <w:p>
       <w:pPr>
         <w:jc w:val="both"/>
       </w:pPr>
       <w:r>
-        <w:t xml:space="preserve">The levels </w:t>
-      </w:r>
-      <w:r>
-        <w:t>are not really long to finish, but they are hard</w:t>
-      </w:r>
-      <w:r>
-        <w:t xml:space="preserve">. It may take between two and five minutes to finish a level, but as the time goes by, they become harder and harder. If the player dies, he has to start back at the beginning of </w:t>
-      </w:r>
-      <w:r>
-        <w:t>the level. This characteristic of the game will stress people, but it will feel more rewarding when you will finally beat a hard level.</w:t>
+        <w:t>The levels are not really long to finish, but they are hard. It may take between two and five minutes to finish a level, but as the time goes by, they become harder and harder. If the player dies, he has to start back at the beginning of the level. This characteristic of the game will stress people, but it will feel more rewarding when you will finally beat a hard level.</w:t>
       </w:r>
     </w:p>
     <w:p>
@@ -1228,10 +1349,8 @@
         <w:jc w:val="both"/>
       </w:pPr>
       <w:r>
-        <w:t xml:space="preserve">The levels won’t be too big. They will force the fast-paced side of the game. </w:t>
-      </w:r>
-      <w:r>
-        <w:t>The goal of the player is pretty much to survive while enemies flood him from everywhere.</w:t>
+        <w:lastRenderedPageBreak/>
+        <w:t>The levels won’t be too big. They will force the fast-paced side of the game. The goal of the player is pretty much to survive while enemies flood him from everywhere.</w:t>
       </w:r>
     </w:p>
     <w:p>
@@ -1239,17 +1358,7 @@
         <w:jc w:val="both"/>
       </w:pPr>
       <w:r>
-        <w:lastRenderedPageBreak/>
-        <w:t xml:space="preserve">There will be a new enemy in every level. Some enemies you’ve already encountered will also spawn, but a new type of enemy attacking you in a different way will spawn to keep the game fresh and surprising. </w:t>
-      </w:r>
-      <w:r>
-        <w:t xml:space="preserve">There will be a fixed number of enemies in every level so that competitive players won’t be disadvantaged by </w:t>
-      </w:r>
-      <w:r>
-        <w:t xml:space="preserve">a </w:t>
-      </w:r>
-      <w:r>
-        <w:t>random number of enemies (hence points possibility).</w:t>
+        <w:t>There will be a new enemy in every level. Some enemies you’ve already encountered will also spawn, but a new type of enemy attacking you in a different way will spawn to keep the game fresh and surprising. There will be a fixed number of enemies in every level so that competitive players won’t be disadvantaged by a random number of enemies (hence points possibility).</w:t>
       </w:r>
     </w:p>
     <w:p>
@@ -1257,10 +1366,7 @@
         <w:jc w:val="both"/>
       </w:pPr>
       <w:r>
-        <w:t xml:space="preserve">There will be different paths possible to progress into the factory. Depending on how much point you did at the end of a level, you may unlock multiple paths. You will have to choose where you go. The way to reach the end will be different every time. Some paths will be easier, but some paths will let you score more points if you are a really competitive player. </w:t>
-      </w:r>
-      <w:r>
-        <w:t xml:space="preserve">In order to get a really good score, you will have to know which levels let you score more points. </w:t>
+        <w:t xml:space="preserve">There will be different paths possible to progress into the factory. Depending on how much point you did at the end of a level, you may unlock multiple paths. You will have to choose where you go. The way to reach the end will be different every time. Some paths will be easier, but some paths will let you score more points if you are a really competitive player. In order to get a really good score, you will have to know which levels let you score more points. </w:t>
       </w:r>
     </w:p>
     <w:p>
@@ -1268,24 +1374,18 @@
         <w:pStyle w:val="Heading1"/>
         <w:jc w:val="both"/>
       </w:pPr>
-      <w:bookmarkStart w:id="5" w:name="_Toc350466364"/>
+      <w:bookmarkStart w:id="6" w:name="_Toc350466364"/>
       <w:r>
         <w:t>Drops</w:t>
       </w:r>
-      <w:bookmarkEnd w:id="5"/>
+      <w:bookmarkEnd w:id="6"/>
     </w:p>
     <w:p>
       <w:pPr>
         <w:jc w:val="both"/>
       </w:pPr>
       <w:r>
-        <w:t>Drops are items that drop after you kill an enemy and help you accomplish your tasks.</w:t>
-      </w:r>
-      <w:r>
-        <w:t xml:space="preserve"> You can use a drop by walking over it to pick it up.</w:t>
-      </w:r>
-      <w:r>
-        <w:t xml:space="preserve"> There are different drops that can occur during the game.</w:t>
+        <w:t>Drops are items that drop after you kill an enemy and help you accomplish your tasks. You can use a drop by walking over it to pick it up. There are different drops that can occur during the game.</w:t>
       </w:r>
     </w:p>
     <w:p>
@@ -1293,21 +1393,18 @@
         <w:pStyle w:val="Heading2"/>
         <w:jc w:val="both"/>
       </w:pPr>
-      <w:bookmarkStart w:id="6" w:name="_Toc350466365"/>
+      <w:bookmarkStart w:id="7" w:name="_Toc350466365"/>
       <w:r>
         <w:t>Weapons</w:t>
       </w:r>
-      <w:bookmarkEnd w:id="6"/>
+      <w:bookmarkEnd w:id="7"/>
     </w:p>
     <w:p>
       <w:pPr>
         <w:jc w:val="both"/>
       </w:pPr>
       <w:r>
-        <w:t xml:space="preserve">Weapons can be dropped from zombies. You can’t drop </w:t>
-      </w:r>
-      <w:r>
-        <w:t>ammo for a specific weapon. In order to get more bullets, you need to drop the same weapon again.</w:t>
+        <w:t>Weapons can be dropped from zombies. You can’t drop ammo for a specific weapon. In order to get more bullets, you need to drop the same weapon again.</w:t>
       </w:r>
     </w:p>
     <w:p>
@@ -1315,18 +1412,12 @@
         <w:pStyle w:val="ListParagraph"/>
         <w:numPr>
           <w:ilvl w:val="0"/>
-          <w:numId w:val="2"/>
+          <w:numId w:val="5"/>
         </w:numPr>
         <w:jc w:val="both"/>
       </w:pPr>
       <w:r>
-        <w:t>The p</w:t>
-      </w:r>
-      <w:r>
-        <w:t xml:space="preserve">istol: The pistol is the default player’s weapon. It’s the weapon you start with when you spawn. It </w:t>
-      </w:r>
-      <w:r>
-        <w:t xml:space="preserve">is the only weapon that has infinite ammo. When you run out of bullets with a special weapon, you automatically switch back to the pistol. </w:t>
+        <w:t xml:space="preserve">The pistol: The pistol is the default player’s weapon. It’s the weapon you start with when you spawn. It is the only weapon that has infinite ammo. When you run out of bullets with a special weapon, you automatically switch back to the pistol. </w:t>
       </w:r>
     </w:p>
     <w:p>
@@ -1334,18 +1425,12 @@
         <w:pStyle w:val="ListParagraph"/>
         <w:numPr>
           <w:ilvl w:val="0"/>
-          <w:numId w:val="2"/>
+          <w:numId w:val="5"/>
         </w:numPr>
         <w:jc w:val="both"/>
       </w:pPr>
       <w:r>
-        <w:t>The k</w:t>
-      </w:r>
-      <w:r>
-        <w:t>nife: The knife is the default player’s melee weapon. You automatically use the knife when you are in melee range of an enemy.</w:t>
-      </w:r>
-      <w:r>
-        <w:t xml:space="preserve"> You have infinite uses of the knife.</w:t>
+        <w:t>The knife: The knife is the default player’s melee weapon. You automatically use the knife when you are in melee range of an enemy. You have infinite uses of the knife.</w:t>
       </w:r>
     </w:p>
     <w:p>
@@ -1353,18 +1438,12 @@
         <w:pStyle w:val="ListParagraph"/>
         <w:numPr>
           <w:ilvl w:val="0"/>
-          <w:numId w:val="2"/>
+          <w:numId w:val="5"/>
         </w:numPr>
         <w:jc w:val="both"/>
       </w:pPr>
       <w:r>
-        <w:t>The shotgun: The shotgun shoo</w:t>
-      </w:r>
-      <w:r>
-        <w:t xml:space="preserve">ts multiple </w:t>
-      </w:r>
-      <w:r>
-        <w:t>bullets in different directions. It has a limited number of shells.</w:t>
+        <w:t>The shotgun: The shotgun shoots multiple bullets in different directions. It has a limited number of shells.</w:t>
       </w:r>
     </w:p>
     <w:p>
@@ -1372,7 +1451,7 @@
         <w:pStyle w:val="ListParagraph"/>
         <w:numPr>
           <w:ilvl w:val="0"/>
-          <w:numId w:val="2"/>
+          <w:numId w:val="5"/>
         </w:numPr>
         <w:jc w:val="both"/>
       </w:pPr>
@@ -1399,11 +1478,11 @@
         <w:pStyle w:val="Heading2"/>
         <w:jc w:val="both"/>
       </w:pPr>
-      <w:bookmarkStart w:id="7" w:name="_Toc350466366"/>
+      <w:bookmarkStart w:id="8" w:name="_Toc350466366"/>
       <w:r>
         <w:t>Power-ups</w:t>
       </w:r>
-      <w:bookmarkEnd w:id="7"/>
+      <w:bookmarkEnd w:id="8"/>
     </w:p>
     <w:p>
       <w:pPr>
@@ -1418,7 +1497,7 @@
         <w:pStyle w:val="ListParagraph"/>
         <w:numPr>
           <w:ilvl w:val="0"/>
-          <w:numId w:val="3"/>
+          <w:numId w:val="6"/>
         </w:numPr>
         <w:jc w:val="both"/>
       </w:pPr>
@@ -1431,12 +1510,25 @@
         <w:pStyle w:val="ListParagraph"/>
         <w:numPr>
           <w:ilvl w:val="0"/>
-          <w:numId w:val="3"/>
+          <w:numId w:val="6"/>
         </w:numPr>
         <w:jc w:val="both"/>
       </w:pPr>
-      <w:r>
-        <w:t>Stimpacks: Stimpacks are stimulants that temporarily make you invincible.</w:t>
+      <w:proofErr w:type="spellStart"/>
+      <w:r>
+        <w:t>Stimpacks</w:t>
+      </w:r>
+      <w:proofErr w:type="spellEnd"/>
+      <w:r>
+        <w:t xml:space="preserve">: </w:t>
+      </w:r>
+      <w:proofErr w:type="spellStart"/>
+      <w:r>
+        <w:t>Stimpacks</w:t>
+      </w:r>
+      <w:proofErr w:type="spellEnd"/>
+      <w:r>
+        <w:t xml:space="preserve"> are stimulants that temporarily make you invincible.</w:t>
       </w:r>
     </w:p>
     <w:p>
@@ -1452,12 +1544,11 @@
         </w:rPr>
         <w:t>To add: More power-ups</w:t>
       </w:r>
-      <w:bookmarkStart w:id="8" w:name="_GoBack"/>
-      <w:bookmarkEnd w:id="8"/>
-    </w:p>
+    </w:p>
+    <w:p/>
     <w:sectPr>
-      <w:footerReference w:type="default" r:id="rId10"/>
-      <w:footerReference w:type="first" r:id="rId11"/>
+      <w:footerReference w:type="default" r:id="rId18"/>
+      <w:footerReference w:type="first" r:id="rId19"/>
       <w:pgSz w:w="12240" w:h="15840"/>
       <w:pgMar w:top="1440" w:right="1440" w:bottom="1440" w:left="1440" w:header="720" w:footer="720" w:gutter="0"/>
       <w:pgNumType w:start="0"/>
@@ -1510,9 +1601,6 @@
       <w:t>Copyright</w:t>
     </w:r>
     <w:r>
-      <w:rPr>
-        <w:rStyle w:val="NoSpacing"/>
-      </w:rPr>
       <w:t xml:space="preserve"> </w:t>
     </w:r>
     <w:r>
@@ -1525,8 +1613,16 @@
       <w:rPr>
         <w:lang w:val="fr-CA"/>
       </w:rPr>
-      <w:t xml:space="preserve"> 2013, Hugo Laliberté</w:t>
+      <w:t xml:space="preserve"> 2013, Hugo </w:t>
     </w:r>
+    <w:proofErr w:type="spellStart"/>
+    <w:r>
+      <w:rPr>
+        <w:lang w:val="fr-CA"/>
+      </w:rPr>
+      <w:t>Laliberté</w:t>
+    </w:r>
+    <w:proofErr w:type="spellEnd"/>
   </w:p>
 </w:ftr>
 </file>
@@ -1547,9 +1643,6 @@
       <w:t>Copyright</w:t>
     </w:r>
     <w:r>
-      <w:rPr>
-        <w:rStyle w:val="NoSpacing"/>
-      </w:rPr>
       <w:t xml:space="preserve"> </w:t>
     </w:r>
     <w:r>
@@ -1562,8 +1655,16 @@
       <w:rPr>
         <w:lang w:val="fr-CA"/>
       </w:rPr>
-      <w:t xml:space="preserve"> 2013, Hugo Laliberté</w:t>
+      <w:t xml:space="preserve"> 2013, Hugo </w:t>
     </w:r>
+    <w:proofErr w:type="spellStart"/>
+    <w:r>
+      <w:rPr>
+        <w:lang w:val="fr-CA"/>
+      </w:rPr>
+      <w:t>Laliberté</w:t>
+    </w:r>
+    <w:proofErr w:type="spellEnd"/>
   </w:p>
 </w:ftr>
 </file>
@@ -1942,6 +2043,42 @@
   </w:num>
   <w:num w:numId="3">
     <w:abstractNumId w:val="0"/>
+  </w:num>
+  <w:num w:numId="4">
+    <w:abstractNumId w:val="2"/>
+    <w:lvlOverride w:ilvl="0"/>
+    <w:lvlOverride w:ilvl="1"/>
+    <w:lvlOverride w:ilvl="2"/>
+    <w:lvlOverride w:ilvl="3"/>
+    <w:lvlOverride w:ilvl="4"/>
+    <w:lvlOverride w:ilvl="5"/>
+    <w:lvlOverride w:ilvl="6"/>
+    <w:lvlOverride w:ilvl="7"/>
+    <w:lvlOverride w:ilvl="8"/>
+  </w:num>
+  <w:num w:numId="5">
+    <w:abstractNumId w:val="1"/>
+    <w:lvlOverride w:ilvl="0"/>
+    <w:lvlOverride w:ilvl="1"/>
+    <w:lvlOverride w:ilvl="2"/>
+    <w:lvlOverride w:ilvl="3"/>
+    <w:lvlOverride w:ilvl="4"/>
+    <w:lvlOverride w:ilvl="5"/>
+    <w:lvlOverride w:ilvl="6"/>
+    <w:lvlOverride w:ilvl="7"/>
+    <w:lvlOverride w:ilvl="8"/>
+  </w:num>
+  <w:num w:numId="6">
+    <w:abstractNumId w:val="0"/>
+    <w:lvlOverride w:ilvl="0"/>
+    <w:lvlOverride w:ilvl="1"/>
+    <w:lvlOverride w:ilvl="2"/>
+    <w:lvlOverride w:ilvl="3"/>
+    <w:lvlOverride w:ilvl="4"/>
+    <w:lvlOverride w:ilvl="5"/>
+    <w:lvlOverride w:ilvl="6"/>
+    <w:lvlOverride w:ilvl="7"/>
+    <w:lvlOverride w:ilvl="8"/>
   </w:num>
 </w:numbering>
 </file>
@@ -2105,6 +2242,7 @@
   <w:style w:type="paragraph" w:default="1" w:styleId="Normal">
     <w:name w:val="Normal"/>
     <w:qFormat/>
+    <w:rsid w:val="00AB4A0A"/>
   </w:style>
   <w:style w:type="paragraph" w:styleId="Heading1">
     <w:name w:val="heading 1"/>
@@ -2578,6 +2716,7 @@
   <w:style w:type="paragraph" w:default="1" w:styleId="Normal">
     <w:name w:val="Normal"/>
     <w:qFormat/>
+    <w:rsid w:val="00AB4A0A"/>
   </w:style>
   <w:style w:type="paragraph" w:styleId="Heading1">
     <w:name w:val="heading 1"/>
@@ -2897,7 +3036,7 @@
   <w:docParts>
     <w:docPart>
       <w:docPartPr>
-        <w:name w:val="FC461FD1B8F04DD09E00125CCB258104"/>
+        <w:name w:val="75FD73D2012A4421BE520C24FCEE9267"/>
         <w:category>
           <w:name w:val="General"/>
           <w:gallery w:val="placeholder"/>
@@ -2908,12 +3047,12 @@
         <w:behaviors>
           <w:behavior w:val="content"/>
         </w:behaviors>
-        <w:guid w:val="{97246DC5-76FE-4FE8-978B-4D8CC7E3B09C}"/>
+        <w:guid w:val="{453ED709-1B40-4D31-B165-C9D87B8FCFCB}"/>
       </w:docPartPr>
       <w:docPartBody>
         <w:p>
           <w:pPr>
-            <w:pStyle w:val="FC461FD1B8F04DD09E00125CCB258104"/>
+            <w:pStyle w:val="75FD73D2012A4421BE520C24FCEE9267"/>
           </w:pPr>
           <w:r>
             <w:rPr>
@@ -2927,7 +3066,7 @@
     </w:docPart>
     <w:docPart>
       <w:docPartPr>
-        <w:name w:val="A0DDE0E3F5584A5EACDD042AB21CD8C7"/>
+        <w:name w:val="3F4FF68594C943DCADDC57E68B3CF560"/>
         <w:category>
           <w:name w:val="General"/>
           <w:gallery w:val="placeholder"/>
@@ -2938,12 +3077,12 @@
         <w:behaviors>
           <w:behavior w:val="content"/>
         </w:behaviors>
-        <w:guid w:val="{449472A4-EADA-48AD-91E8-9746993CAC36}"/>
+        <w:guid w:val="{D2FBCCEF-2AB1-4EBA-8A32-EBAC46714D4E}"/>
       </w:docPartPr>
       <w:docPartBody>
         <w:p>
           <w:pPr>
-            <w:pStyle w:val="A0DDE0E3F5584A5EACDD042AB21CD8C7"/>
+            <w:pStyle w:val="3F4FF68594C943DCADDC57E68B3CF560"/>
           </w:pPr>
           <w:r>
             <w:rPr>
@@ -2958,7 +3097,7 @@
     </w:docPart>
     <w:docPart>
       <w:docPartPr>
-        <w:name w:val="E0958490214A47E1BCF5795D5F6FAE7B"/>
+        <w:name w:val="FFEA9B4B59D441FCBDA755DBD120DA86"/>
         <w:category>
           <w:name w:val="General"/>
           <w:gallery w:val="placeholder"/>
@@ -2969,12 +3108,12 @@
         <w:behaviors>
           <w:behavior w:val="content"/>
         </w:behaviors>
-        <w:guid w:val="{7B4D0C2C-A982-4CC9-A4D4-80E5ABC46D08}"/>
+        <w:guid w:val="{4F7DCBCF-677D-4A8B-8047-767DC26FD27E}"/>
       </w:docPartPr>
       <w:docPartBody>
         <w:p>
           <w:pPr>
-            <w:pStyle w:val="E0958490214A47E1BCF5795D5F6FAE7B"/>
+            <w:pStyle w:val="FFEA9B4B59D441FCBDA755DBD120DA86"/>
           </w:pPr>
           <w:r>
             <w:rPr>
@@ -2989,7 +3128,7 @@
     </w:docPart>
     <w:docPart>
       <w:docPartPr>
-        <w:name w:val="C4933454AD5C484784D7B1463B0BD379"/>
+        <w:name w:val="6D4437F4B24749089BCD1B4528A0E23F"/>
         <w:category>
           <w:name w:val="General"/>
           <w:gallery w:val="placeholder"/>
@@ -3000,12 +3139,12 @@
         <w:behaviors>
           <w:behavior w:val="content"/>
         </w:behaviors>
-        <w:guid w:val="{062F2D26-88F8-4951-85E3-6D44711A7373}"/>
+        <w:guid w:val="{40E935D7-0580-433C-AD8B-76957F8CF4EB}"/>
       </w:docPartPr>
       <w:docPartBody>
         <w:p>
           <w:pPr>
-            <w:pStyle w:val="C4933454AD5C484784D7B1463B0BD379"/>
+            <w:pStyle w:val="6D4437F4B24749089BCD1B4528A0E23F"/>
           </w:pPr>
           <w:r>
             <w:rPr>
@@ -3019,7 +3158,7 @@
     </w:docPart>
     <w:docPart>
       <w:docPartPr>
-        <w:name w:val="D6DCE5B1DD414FB78A71E01657528921"/>
+        <w:name w:val="69E5A4B06BBD493092824480C45EE81B"/>
         <w:category>
           <w:name w:val="General"/>
           <w:gallery w:val="placeholder"/>
@@ -3030,12 +3169,12 @@
         <w:behaviors>
           <w:behavior w:val="content"/>
         </w:behaviors>
-        <w:guid w:val="{4144DA4C-C7E3-42D4-85CF-C004DCB785F9}"/>
+        <w:guid w:val="{604D36D2-0C9F-44D9-822F-59870F99AF4F}"/>
       </w:docPartPr>
       <w:docPartBody>
         <w:p>
           <w:pPr>
-            <w:pStyle w:val="D6DCE5B1DD414FB78A71E01657528921"/>
+            <w:pStyle w:val="69E5A4B06BBD493092824480C45EE81B"/>
           </w:pPr>
           <w:r>
             <w:rPr>
@@ -3086,7 +3225,7 @@
     <w:charset w:val="00"/>
     <w:family w:val="swiss"/>
     <w:pitch w:val="variable"/>
-    <w:sig w:usb0="E10002FF" w:usb1="4000ACFF" w:usb2="00000009" w:usb3="00000000" w:csb0="0000019F" w:csb1="00000000"/>
+    <w:sig w:usb0="E00002FF" w:usb1="4000ACFF" w:usb2="00000001" w:usb3="00000000" w:csb0="0000019F" w:csb1="00000000"/>
   </w:font>
   <w:font w:name="Cambria">
     <w:panose1 w:val="02040503050406030204"/>
@@ -3099,8 +3238,9 @@
     <w:panose1 w:val="020B0604030504040204"/>
     <w:charset w:val="00"/>
     <w:family w:val="swiss"/>
+    <w:notTrueType/>
     <w:pitch w:val="variable"/>
-    <w:sig w:usb0="E1002EFF" w:usb1="C000605B" w:usb2="00000029" w:usb3="00000000" w:csb0="000101FF" w:csb1="00000000"/>
+    <w:sig w:usb0="00000003" w:usb1="00000000" w:usb2="00000000" w:usb3="00000000" w:csb0="00000001" w:csb1="00000000"/>
   </w:font>
 </w:fonts>
 </file>
@@ -3119,7 +3259,9 @@
   </w:compat>
   <w:rsids>
     <w:rsidRoot w:val="00C51245"/>
+    <w:rsid w:val="002D426E"/>
     <w:rsid w:val="009A0748"/>
+    <w:rsid w:val="00BA7F3B"/>
     <w:rsid w:val="00C51245"/>
   </w:rsids>
   <m:mathPr>
@@ -3353,6 +3495,62 @@
     <w:name w:val="D11AEA767062471F8611E844996D7A8C"/>
     <w:rsid w:val="00C51245"/>
   </w:style>
+  <w:style w:type="paragraph" w:customStyle="1" w:styleId="75FD73D2012A4421BE520C24FCEE9267">
+    <w:name w:val="75FD73D2012A4421BE520C24FCEE9267"/>
+    <w:rsid w:val="00BA7F3B"/>
+    <w:rPr>
+      <w:lang w:val="en-CA" w:eastAsia="en-CA"/>
+    </w:rPr>
+  </w:style>
+  <w:style w:type="paragraph" w:customStyle="1" w:styleId="3F4FF68594C943DCADDC57E68B3CF560">
+    <w:name w:val="3F4FF68594C943DCADDC57E68B3CF560"/>
+    <w:rsid w:val="00BA7F3B"/>
+    <w:rPr>
+      <w:lang w:val="en-CA" w:eastAsia="en-CA"/>
+    </w:rPr>
+  </w:style>
+  <w:style w:type="paragraph" w:customStyle="1" w:styleId="FFEA9B4B59D441FCBDA755DBD120DA86">
+    <w:name w:val="FFEA9B4B59D441FCBDA755DBD120DA86"/>
+    <w:rsid w:val="00BA7F3B"/>
+    <w:rPr>
+      <w:lang w:val="en-CA" w:eastAsia="en-CA"/>
+    </w:rPr>
+  </w:style>
+  <w:style w:type="paragraph" w:customStyle="1" w:styleId="6D4437F4B24749089BCD1B4528A0E23F">
+    <w:name w:val="6D4437F4B24749089BCD1B4528A0E23F"/>
+    <w:rsid w:val="00BA7F3B"/>
+    <w:rPr>
+      <w:lang w:val="en-CA" w:eastAsia="en-CA"/>
+    </w:rPr>
+  </w:style>
+  <w:style w:type="paragraph" w:customStyle="1" w:styleId="E80CE8E28BB3441D9018C9E51C288364">
+    <w:name w:val="E80CE8E28BB3441D9018C9E51C288364"/>
+    <w:rsid w:val="00BA7F3B"/>
+    <w:rPr>
+      <w:lang w:val="en-CA" w:eastAsia="en-CA"/>
+    </w:rPr>
+  </w:style>
+  <w:style w:type="paragraph" w:customStyle="1" w:styleId="73A2CB8680944133B87944EE77CBDC1E">
+    <w:name w:val="73A2CB8680944133B87944EE77CBDC1E"/>
+    <w:rsid w:val="00BA7F3B"/>
+    <w:rPr>
+      <w:lang w:val="en-CA" w:eastAsia="en-CA"/>
+    </w:rPr>
+  </w:style>
+  <w:style w:type="paragraph" w:customStyle="1" w:styleId="69E5A4B06BBD493092824480C45EE81B">
+    <w:name w:val="69E5A4B06BBD493092824480C45EE81B"/>
+    <w:rsid w:val="00BA7F3B"/>
+    <w:rPr>
+      <w:lang w:val="en-CA" w:eastAsia="en-CA"/>
+    </w:rPr>
+  </w:style>
+  <w:style w:type="paragraph" w:customStyle="1" w:styleId="16712AA2925C47A3AC8E184954189E50">
+    <w:name w:val="16712AA2925C47A3AC8E184954189E50"/>
+    <w:rsid w:val="00BA7F3B"/>
+    <w:rPr>
+      <w:lang w:val="en-CA" w:eastAsia="en-CA"/>
+    </w:rPr>
+  </w:style>
 </w:styles>
 </file>
 
@@ -3566,6 +3764,62 @@
   <w:style w:type="paragraph" w:customStyle="1" w:styleId="D11AEA767062471F8611E844996D7A8C">
     <w:name w:val="D11AEA767062471F8611E844996D7A8C"/>
     <w:rsid w:val="00C51245"/>
+  </w:style>
+  <w:style w:type="paragraph" w:customStyle="1" w:styleId="75FD73D2012A4421BE520C24FCEE9267">
+    <w:name w:val="75FD73D2012A4421BE520C24FCEE9267"/>
+    <w:rsid w:val="00BA7F3B"/>
+    <w:rPr>
+      <w:lang w:val="en-CA" w:eastAsia="en-CA"/>
+    </w:rPr>
+  </w:style>
+  <w:style w:type="paragraph" w:customStyle="1" w:styleId="3F4FF68594C943DCADDC57E68B3CF560">
+    <w:name w:val="3F4FF68594C943DCADDC57E68B3CF560"/>
+    <w:rsid w:val="00BA7F3B"/>
+    <w:rPr>
+      <w:lang w:val="en-CA" w:eastAsia="en-CA"/>
+    </w:rPr>
+  </w:style>
+  <w:style w:type="paragraph" w:customStyle="1" w:styleId="FFEA9B4B59D441FCBDA755DBD120DA86">
+    <w:name w:val="FFEA9B4B59D441FCBDA755DBD120DA86"/>
+    <w:rsid w:val="00BA7F3B"/>
+    <w:rPr>
+      <w:lang w:val="en-CA" w:eastAsia="en-CA"/>
+    </w:rPr>
+  </w:style>
+  <w:style w:type="paragraph" w:customStyle="1" w:styleId="6D4437F4B24749089BCD1B4528A0E23F">
+    <w:name w:val="6D4437F4B24749089BCD1B4528A0E23F"/>
+    <w:rsid w:val="00BA7F3B"/>
+    <w:rPr>
+      <w:lang w:val="en-CA" w:eastAsia="en-CA"/>
+    </w:rPr>
+  </w:style>
+  <w:style w:type="paragraph" w:customStyle="1" w:styleId="E80CE8E28BB3441D9018C9E51C288364">
+    <w:name w:val="E80CE8E28BB3441D9018C9E51C288364"/>
+    <w:rsid w:val="00BA7F3B"/>
+    <w:rPr>
+      <w:lang w:val="en-CA" w:eastAsia="en-CA"/>
+    </w:rPr>
+  </w:style>
+  <w:style w:type="paragraph" w:customStyle="1" w:styleId="73A2CB8680944133B87944EE77CBDC1E">
+    <w:name w:val="73A2CB8680944133B87944EE77CBDC1E"/>
+    <w:rsid w:val="00BA7F3B"/>
+    <w:rPr>
+      <w:lang w:val="en-CA" w:eastAsia="en-CA"/>
+    </w:rPr>
+  </w:style>
+  <w:style w:type="paragraph" w:customStyle="1" w:styleId="69E5A4B06BBD493092824480C45EE81B">
+    <w:name w:val="69E5A4B06BBD493092824480C45EE81B"/>
+    <w:rsid w:val="00BA7F3B"/>
+    <w:rPr>
+      <w:lang w:val="en-CA" w:eastAsia="en-CA"/>
+    </w:rPr>
+  </w:style>
+  <w:style w:type="paragraph" w:customStyle="1" w:styleId="16712AA2925C47A3AC8E184954189E50">
+    <w:name w:val="16712AA2925C47A3AC8E184954189E50"/>
+    <w:rsid w:val="00BA7F3B"/>
+    <w:rPr>
+      <w:lang w:val="en-CA" w:eastAsia="en-CA"/>
+    </w:rPr>
   </w:style>
 </w:styles>
 </file>
@@ -3864,7 +4118,7 @@
 
 <file path=customXml/item1.xml><?xml version="1.0" encoding="utf-8"?>
 <CoverPageProperties xmlns="http://schemas.microsoft.com/office/2006/coverPageProps">
-  <PublishDate>2013-03-07T00:00:00</PublishDate>
+  <PublishDate>2013-07-03T00:00:00</PublishDate>
   <Abstract>Game design document for the Zombie Factory game</Abstract>
   <CompanyAddress/>
   <CompanyPhone/>
@@ -3886,7 +4140,7 @@
 </file>
 
 <file path=customXml/itemProps2.xml><?xml version="1.0" encoding="utf-8"?>
-<ds:datastoreItem xmlns:ds="http://schemas.openxmlformats.org/officeDocument/2006/customXml" ds:itemID="{F01CD9C9-5923-4A11-9727-B67A3F351305}">
+<ds:datastoreItem xmlns:ds="http://schemas.openxmlformats.org/officeDocument/2006/customXml" ds:itemID="{32071A0F-42BD-4F02-BEC8-C499C8D63201}">
   <ds:schemaRefs>
     <ds:schemaRef ds:uri="http://schemas.openxmlformats.org/officeDocument/2006/bibliography"/>
   </ds:schemaRefs>

</xml_diff>